<commit_message>
update the multer configuration to accept only specific file types for upload.
</commit_message>
<xml_diff>
--- a/public/Certificates and Dashboard (Culiat)/Certificate for Missionary.docx
+++ b/public/Certificates and Dashboard (Culiat)/Certificate for Missionary.docx
@@ -9,6 +9,67 @@
           <w:sz w:val="44"/>
         </w:rPr>
       </w:pPr>
+      <w:r>
+        <w:rPr>
+          <w:noProof/>
+          <w:sz w:val="40"/>
+        </w:rPr>
+        <w:drawing>
+          <wp:anchor distT="0" distB="0" distL="114300" distR="114300" simplePos="0" relativeHeight="251658240" behindDoc="1" locked="0" layoutInCell="1" allowOverlap="1" wp14:anchorId="69FE4096" wp14:editId="3EEEF98B">
+            <wp:simplePos x="0" y="0"/>
+            <wp:positionH relativeFrom="column">
+              <wp:posOffset>-1150729</wp:posOffset>
+            </wp:positionH>
+            <wp:positionV relativeFrom="paragraph">
+              <wp:posOffset>-1155065</wp:posOffset>
+            </wp:positionV>
+            <wp:extent cx="7791450" cy="10137775"/>
+            <wp:effectExtent l="0" t="0" r="0" b="0"/>
+            <wp:wrapNone/>
+            <wp:docPr id="1388926472" name="Picture 1"/>
+            <wp:cNvGraphicFramePr>
+              <a:graphicFrameLocks xmlns:a="http://schemas.openxmlformats.org/drawingml/2006/main" noChangeAspect="1"/>
+            </wp:cNvGraphicFramePr>
+            <a:graphic xmlns:a="http://schemas.openxmlformats.org/drawingml/2006/main">
+              <a:graphicData uri="http://schemas.openxmlformats.org/drawingml/2006/picture">
+                <pic:pic xmlns:pic="http://schemas.openxmlformats.org/drawingml/2006/picture">
+                  <pic:nvPicPr>
+                    <pic:cNvPr id="1388926472" name="Picture 1388926472"/>
+                    <pic:cNvPicPr/>
+                  </pic:nvPicPr>
+                  <pic:blipFill>
+                    <a:blip r:embed="rId6">
+                      <a:extLst>
+                        <a:ext uri="{28A0092B-C50C-407E-A947-70E740481C1C}">
+                          <a14:useLocalDpi xmlns:a14="http://schemas.microsoft.com/office/drawing/2010/main" val="0"/>
+                        </a:ext>
+                      </a:extLst>
+                    </a:blip>
+                    <a:stretch>
+                      <a:fillRect/>
+                    </a:stretch>
+                  </pic:blipFill>
+                  <pic:spPr>
+                    <a:xfrm>
+                      <a:off x="0" y="0"/>
+                      <a:ext cx="7791450" cy="10137775"/>
+                    </a:xfrm>
+                    <a:prstGeom prst="rect">
+                      <a:avLst/>
+                    </a:prstGeom>
+                  </pic:spPr>
+                </pic:pic>
+              </a:graphicData>
+            </a:graphic>
+            <wp14:sizeRelH relativeFrom="margin">
+              <wp14:pctWidth>0</wp14:pctWidth>
+            </wp14:sizeRelH>
+            <wp14:sizeRelV relativeFrom="margin">
+              <wp14:pctHeight>0</wp14:pctHeight>
+            </wp14:sizeRelV>
+          </wp:anchor>
+        </w:drawing>
+      </w:r>
     </w:p>
     <w:p>
       <w:pPr>
@@ -497,7 +558,6 @@
         </w:rPr>
         <w:t xml:space="preserve"> </w:t>
       </w:r>
-      <w:proofErr w:type="gramStart"/>
       <w:r>
         <w:t>actually</w:t>
       </w:r>
@@ -508,11 +568,7 @@
         <w:t xml:space="preserve"> </w:t>
       </w:r>
       <w:r>
-        <w:t>rendering</w:t>
-      </w:r>
-      <w:proofErr w:type="gramEnd"/>
-      <w:r>
-        <w:t xml:space="preserve"> missionary service in the community.</w:t>
+        <w:t>rendering missionary service in the community.</w:t>
       </w:r>
     </w:p>
     <w:p>

</xml_diff>